<commit_message>
Form order use case. Прибрался
</commit_message>
<xml_diff>
--- a/Docs/Контроль вовлеченности команды.docx
+++ b/Docs/Контроль вовлеченности команды.docx
@@ -1,6 +1,6 @@
 
 <file path=word/document.xml><?xml version="1.0" encoding="utf-8"?>
-<w:document xmlns:wpc="http://schemas.microsoft.com/office/word/2010/wordprocessingCanvas" xmlns:mc="http://schemas.openxmlformats.org/markup-compatibility/2006" xmlns:o="urn:schemas-microsoft-com:office:office" xmlns:r="http://schemas.openxmlformats.org/officeDocument/2006/relationships" xmlns:m="http://schemas.openxmlformats.org/officeDocument/2006/math" xmlns:v="urn:schemas-microsoft-com:vml" xmlns:wp14="http://schemas.microsoft.com/office/word/2010/wordprocessingDrawing" xmlns:wp="http://schemas.openxmlformats.org/drawingml/2006/wordprocessingDrawing" xmlns:w10="urn:schemas-microsoft-com:office:word" xmlns:w="http://schemas.openxmlformats.org/wordprocessingml/2006/main" xmlns:w14="http://schemas.microsoft.com/office/word/2010/wordml" xmlns:w15="http://schemas.microsoft.com/office/word/2012/wordml" xmlns:wpg="http://schemas.microsoft.com/office/word/2010/wordprocessingGroup" xmlns:wpi="http://schemas.microsoft.com/office/word/2010/wordprocessingInk" xmlns:wne="http://schemas.microsoft.com/office/word/2006/wordml" xmlns:wps="http://schemas.microsoft.com/office/word/2010/wordprocessingShape" mc:Ignorable="w14 w15 wp14">
+<w:document xmlns:wpc="http://schemas.microsoft.com/office/word/2010/wordprocessingCanvas" xmlns:cx="http://schemas.microsoft.com/office/drawing/2014/chartex" xmlns:cx1="http://schemas.microsoft.com/office/drawing/2015/9/8/chartex" xmlns:cx2="http://schemas.microsoft.com/office/drawing/2015/10/21/chartex" xmlns:cx3="http://schemas.microsoft.com/office/drawing/2016/5/9/chartex" xmlns:cx4="http://schemas.microsoft.com/office/drawing/2016/5/10/chartex" xmlns:cx5="http://schemas.microsoft.com/office/drawing/2016/5/11/chartex" xmlns:cx6="http://schemas.microsoft.com/office/drawing/2016/5/12/chartex" xmlns:cx7="http://schemas.microsoft.com/office/drawing/2016/5/13/chartex" xmlns:cx8="http://schemas.microsoft.com/office/drawing/2016/5/14/chartex" xmlns:mc="http://schemas.openxmlformats.org/markup-compatibility/2006" xmlns:aink="http://schemas.microsoft.com/office/drawing/2016/ink" xmlns:am3d="http://schemas.microsoft.com/office/drawing/2017/model3d" xmlns:o="urn:schemas-microsoft-com:office:office" xmlns:r="http://schemas.openxmlformats.org/officeDocument/2006/relationships" xmlns:m="http://schemas.openxmlformats.org/officeDocument/2006/math" xmlns:v="urn:schemas-microsoft-com:vml" xmlns:wp14="http://schemas.microsoft.com/office/word/2010/wordprocessingDrawing" xmlns:wp="http://schemas.openxmlformats.org/drawingml/2006/wordprocessingDrawing" xmlns:w10="urn:schemas-microsoft-com:office:word" xmlns:w="http://schemas.openxmlformats.org/wordprocessingml/2006/main" xmlns:w14="http://schemas.microsoft.com/office/word/2010/wordml" xmlns:w15="http://schemas.microsoft.com/office/word/2012/wordml" xmlns:w16cid="http://schemas.microsoft.com/office/word/2016/wordml/cid" xmlns:w16se="http://schemas.microsoft.com/office/word/2015/wordml/symex" xmlns:wpg="http://schemas.microsoft.com/office/word/2010/wordprocessingGroup" xmlns:wpi="http://schemas.microsoft.com/office/word/2010/wordprocessingInk" xmlns:wne="http://schemas.microsoft.com/office/word/2006/wordml" xmlns:wps="http://schemas.microsoft.com/office/word/2010/wordprocessingShape" mc:Ignorable="w14 w15 w16se w16cid wp14">
   <w:body>
     <w:tbl>
       <w:tblPr>
@@ -16,6 +16,9 @@
         <w:tc>
           <w:tcPr>
             <w:tcW w:w="4508" w:type="dxa"/>
+            <w:tcBorders>
+              <w:bottom w:val="single" w:sz="4" w:space="0" w:color="auto"/>
+            </w:tcBorders>
             <w:shd w:val="clear" w:color="auto" w:fill="D9D9D9" w:themeFill="background1" w:themeFillShade="D9"/>
           </w:tcPr>
           <w:p>
@@ -39,6 +42,9 @@
         <w:tc>
           <w:tcPr>
             <w:tcW w:w="4508" w:type="dxa"/>
+            <w:tcBorders>
+              <w:bottom w:val="single" w:sz="4" w:space="0" w:color="auto"/>
+            </w:tcBorders>
             <w:shd w:val="clear" w:color="auto" w:fill="D9D9D9" w:themeFill="background1" w:themeFillShade="D9"/>
           </w:tcPr>
           <w:p>
@@ -235,21 +241,7 @@
                 <w:rFonts w:ascii="Times New Roman" w:hAnsi="Times New Roman" w:cs="Times New Roman"/>
                 <w:lang w:val="ru-RU"/>
               </w:rPr>
-              <w:t>Афанасьев Н.</w:t>
-            </w:r>
-            <w:r>
-              <w:rPr>
-                <w:rFonts w:ascii="Times New Roman" w:hAnsi="Times New Roman" w:cs="Times New Roman"/>
-                <w:lang w:val="ru-RU"/>
-              </w:rPr>
-              <w:t xml:space="preserve">, </w:t>
-            </w:r>
-            <w:r>
-              <w:rPr>
-                <w:rFonts w:ascii="Times New Roman" w:hAnsi="Times New Roman" w:cs="Times New Roman"/>
-                <w:lang w:val="ru-RU"/>
-              </w:rPr>
-              <w:t>Олейник Д.</w:t>
+              <w:t>Афанасьев Н., Олейник Д.</w:t>
             </w:r>
           </w:p>
         </w:tc>
@@ -258,6 +250,9 @@
         <w:tc>
           <w:tcPr>
             <w:tcW w:w="4508" w:type="dxa"/>
+            <w:tcBorders>
+              <w:bottom w:val="single" w:sz="24" w:space="0" w:color="auto"/>
+            </w:tcBorders>
           </w:tcPr>
           <w:p>
             <w:pPr>
@@ -278,12 +273,15 @@
         <w:tc>
           <w:tcPr>
             <w:tcW w:w="4508" w:type="dxa"/>
-          </w:tcPr>
-          <w:p>
-            <w:pPr>
-              <w:rPr>
-                <w:rFonts w:ascii="Times New Roman" w:hAnsi="Times New Roman" w:cs="Times New Roman"/>
-                <w:lang w:val="en-US"/>
+            <w:tcBorders>
+              <w:bottom w:val="single" w:sz="24" w:space="0" w:color="auto"/>
+            </w:tcBorders>
+          </w:tcPr>
+          <w:p>
+            <w:pPr>
+              <w:rPr>
+                <w:rFonts w:ascii="Times New Roman" w:hAnsi="Times New Roman" w:cs="Times New Roman"/>
+                <w:lang w:val="ru-RU"/>
               </w:rPr>
             </w:pPr>
             <w:r>
@@ -298,21 +296,190 @@
                 <w:rFonts w:ascii="Times New Roman" w:hAnsi="Times New Roman" w:cs="Times New Roman"/>
                 <w:lang w:val="ru-RU"/>
               </w:rPr>
+              <w:t>Афанасьев Н., Олейник Д.</w:t>
+            </w:r>
+          </w:p>
+        </w:tc>
+      </w:tr>
+      <w:tr>
+        <w:tc>
+          <w:tcPr>
+            <w:tcW w:w="4508" w:type="dxa"/>
+            <w:tcBorders>
+              <w:top w:val="single" w:sz="24" w:space="0" w:color="auto"/>
+            </w:tcBorders>
+          </w:tcPr>
+          <w:p>
+            <w:pPr>
+              <w:rPr>
+                <w:rFonts w:ascii="Times New Roman" w:hAnsi="Times New Roman" w:cs="Times New Roman"/>
+                <w:lang w:val="ru-RU"/>
+              </w:rPr>
+            </w:pPr>
+            <w:r>
+              <w:rPr>
+                <w:rFonts w:ascii="Times New Roman" w:hAnsi="Times New Roman" w:cs="Times New Roman"/>
+                <w:lang w:val="ru-RU"/>
+              </w:rPr>
+              <w:t>Спецификация прецедента «Добавление в корзину»</w:t>
+            </w:r>
+          </w:p>
+        </w:tc>
+        <w:tc>
+          <w:tcPr>
+            <w:tcW w:w="4508" w:type="dxa"/>
+            <w:tcBorders>
+              <w:top w:val="single" w:sz="24" w:space="0" w:color="auto"/>
+            </w:tcBorders>
+          </w:tcPr>
+          <w:p>
+            <w:pPr>
+              <w:rPr>
+                <w:rFonts w:ascii="Times New Roman" w:hAnsi="Times New Roman" w:cs="Times New Roman"/>
+                <w:lang w:val="ru-RU"/>
+              </w:rPr>
+            </w:pPr>
+            <w:r>
+              <w:rPr>
+                <w:rFonts w:ascii="Times New Roman" w:hAnsi="Times New Roman" w:cs="Times New Roman"/>
+                <w:lang w:val="ru-RU"/>
+              </w:rPr>
+              <w:t>Зубкова Н.</w:t>
+            </w:r>
+          </w:p>
+        </w:tc>
+      </w:tr>
+      <w:tr>
+        <w:tc>
+          <w:tcPr>
+            <w:tcW w:w="4508" w:type="dxa"/>
+          </w:tcPr>
+          <w:p>
+            <w:pPr>
+              <w:rPr>
+                <w:rFonts w:ascii="Times New Roman" w:hAnsi="Times New Roman" w:cs="Times New Roman"/>
+                <w:lang w:val="ru-RU"/>
+              </w:rPr>
+            </w:pPr>
+            <w:r>
+              <w:rPr>
+                <w:rFonts w:ascii="Times New Roman" w:hAnsi="Times New Roman" w:cs="Times New Roman"/>
+                <w:lang w:val="ru-RU"/>
+              </w:rPr>
+              <w:t>Спецификация прецедента «Отображение меню ресторана»</w:t>
+            </w:r>
+          </w:p>
+        </w:tc>
+        <w:tc>
+          <w:tcPr>
+            <w:tcW w:w="4508" w:type="dxa"/>
+          </w:tcPr>
+          <w:p>
+            <w:pPr>
+              <w:rPr>
+                <w:rFonts w:ascii="Times New Roman" w:hAnsi="Times New Roman" w:cs="Times New Roman"/>
+                <w:lang w:val="ru-RU"/>
+              </w:rPr>
+            </w:pPr>
+            <w:r>
+              <w:rPr>
+                <w:rFonts w:ascii="Times New Roman" w:hAnsi="Times New Roman" w:cs="Times New Roman"/>
+                <w:lang w:val="ru-RU"/>
+              </w:rPr>
               <w:t>Афанасьев Н.</w:t>
             </w:r>
-            <w:r>
-              <w:rPr>
-                <w:rFonts w:ascii="Times New Roman" w:hAnsi="Times New Roman" w:cs="Times New Roman"/>
-                <w:lang w:val="ru-RU"/>
-              </w:rPr>
-              <w:t xml:space="preserve">, </w:t>
-            </w:r>
+          </w:p>
+        </w:tc>
+      </w:tr>
+      <w:tr>
+        <w:tc>
+          <w:tcPr>
+            <w:tcW w:w="4508" w:type="dxa"/>
+          </w:tcPr>
+          <w:p>
+            <w:pPr>
+              <w:rPr>
+                <w:rFonts w:ascii="Times New Roman" w:hAnsi="Times New Roman" w:cs="Times New Roman"/>
+                <w:lang w:val="ru-RU"/>
+              </w:rPr>
+            </w:pPr>
+            <w:r>
+              <w:rPr>
+                <w:rFonts w:ascii="Times New Roman" w:hAnsi="Times New Roman" w:cs="Times New Roman"/>
+                <w:lang w:val="ru-RU"/>
+              </w:rPr>
+              <w:t>Спецификация прецедента «Формирование заказа»</w:t>
+            </w:r>
+          </w:p>
+        </w:tc>
+        <w:tc>
+          <w:tcPr>
+            <w:tcW w:w="4508" w:type="dxa"/>
+          </w:tcPr>
+          <w:p>
+            <w:pPr>
+              <w:rPr>
+                <w:rFonts w:ascii="Times New Roman" w:hAnsi="Times New Roman" w:cs="Times New Roman"/>
+                <w:lang w:val="ru-RU"/>
+              </w:rPr>
+            </w:pPr>
             <w:r>
               <w:rPr>
                 <w:rFonts w:ascii="Times New Roman" w:hAnsi="Times New Roman" w:cs="Times New Roman"/>
                 <w:lang w:val="ru-RU"/>
               </w:rPr>
               <w:t>Олейник Д.</w:t>
+            </w:r>
+          </w:p>
+        </w:tc>
+      </w:tr>
+      <w:tr>
+        <w:tc>
+          <w:tcPr>
+            <w:tcW w:w="4508" w:type="dxa"/>
+          </w:tcPr>
+          <w:p>
+            <w:pPr>
+              <w:rPr>
+                <w:rFonts w:ascii="Times New Roman" w:hAnsi="Times New Roman" w:cs="Times New Roman"/>
+                <w:lang w:val="ru-RU"/>
+              </w:rPr>
+            </w:pPr>
+            <w:r>
+              <w:rPr>
+                <w:rFonts w:ascii="Times New Roman" w:hAnsi="Times New Roman" w:cs="Times New Roman"/>
+                <w:lang w:val="ru-RU"/>
+              </w:rPr>
+              <w:t>Спецификация прецедента «Завершение заказа (курьер)»</w:t>
+            </w:r>
+          </w:p>
+        </w:tc>
+        <w:tc>
+          <w:tcPr>
+            <w:tcW w:w="4508" w:type="dxa"/>
+          </w:tcPr>
+          <w:p>
+            <w:pPr>
+              <w:rPr>
+                <w:rFonts w:ascii="Times New Roman" w:hAnsi="Times New Roman" w:cs="Times New Roman"/>
+                <w:lang w:val="ru-RU"/>
+              </w:rPr>
+            </w:pPr>
+            <w:proofErr w:type="spellStart"/>
+            <w:r>
+              <w:rPr>
+                <w:rFonts w:ascii="Times New Roman" w:hAnsi="Times New Roman" w:cs="Times New Roman"/>
+                <w:lang w:val="ru-RU"/>
+              </w:rPr>
+              <w:t>Маргиев</w:t>
+            </w:r>
+            <w:proofErr w:type="spellEnd"/>
+            <w:r>
+              <w:rPr>
+                <w:rFonts w:ascii="Times New Roman" w:hAnsi="Times New Roman" w:cs="Times New Roman"/>
+                <w:lang w:val="ru-RU"/>
+              </w:rPr>
+              <w:t xml:space="preserve"> В.</w:t>
             </w:r>
             <w:bookmarkStart w:id="0" w:name="_GoBack"/>
             <w:bookmarkEnd w:id="0"/>
@@ -338,7 +505,7 @@
 </file>
 
 <file path=word/styles.xml><?xml version="1.0" encoding="utf-8"?>
-<w:styles xmlns:mc="http://schemas.openxmlformats.org/markup-compatibility/2006" xmlns:r="http://schemas.openxmlformats.org/officeDocument/2006/relationships" xmlns:w="http://schemas.openxmlformats.org/wordprocessingml/2006/main" xmlns:w14="http://schemas.microsoft.com/office/word/2010/wordml" xmlns:w15="http://schemas.microsoft.com/office/word/2012/wordml" mc:Ignorable="w14 w15">
+<w:styles xmlns:mc="http://schemas.openxmlformats.org/markup-compatibility/2006" xmlns:r="http://schemas.openxmlformats.org/officeDocument/2006/relationships" xmlns:w="http://schemas.openxmlformats.org/wordprocessingml/2006/main" xmlns:w14="http://schemas.microsoft.com/office/word/2010/wordml" xmlns:w15="http://schemas.microsoft.com/office/word/2012/wordml" xmlns:w16cid="http://schemas.microsoft.com/office/word/2016/wordml/cid" xmlns:w16se="http://schemas.microsoft.com/office/word/2015/wordml/symex" mc:Ignorable="w14 w15 w16se w16cid">
   <w:docDefaults>
     <w:rPrDefault>
       <w:rPr>
@@ -354,7 +521,7 @@
       </w:pPr>
     </w:pPrDefault>
   </w:docDefaults>
-  <w:latentStyles w:defLockedState="0" w:defUIPriority="99" w:defSemiHidden="0" w:defUnhideWhenUsed="0" w:defQFormat="0" w:count="371">
+  <w:latentStyles w:defLockedState="0" w:defUIPriority="99" w:defSemiHidden="0" w:defUnhideWhenUsed="0" w:defQFormat="0" w:count="376">
     <w:lsdException w:name="Normal" w:uiPriority="0" w:qFormat="1"/>
     <w:lsdException w:name="heading 1" w:uiPriority="9" w:qFormat="1"/>
     <w:lsdException w:name="heading 2" w:semiHidden="1" w:uiPriority="9" w:unhideWhenUsed="1" w:qFormat="1"/>
@@ -460,7 +627,6 @@
     <w:lsdException w:name="HTML Sample" w:semiHidden="1" w:unhideWhenUsed="1"/>
     <w:lsdException w:name="HTML Typewriter" w:semiHidden="1" w:unhideWhenUsed="1"/>
     <w:lsdException w:name="HTML Variable" w:semiHidden="1" w:unhideWhenUsed="1"/>
-    <w:lsdException w:name="Normal Table" w:semiHidden="1" w:unhideWhenUsed="1"/>
     <w:lsdException w:name="annotation subject" w:semiHidden="1" w:unhideWhenUsed="1"/>
     <w:lsdException w:name="No List" w:semiHidden="1" w:unhideWhenUsed="1"/>
     <w:lsdException w:name="Outline List 1" w:semiHidden="1" w:unhideWhenUsed="1"/>
@@ -503,11 +669,8 @@
     <w:lsdException w:name="Table Contemporary" w:semiHidden="1" w:unhideWhenUsed="1"/>
     <w:lsdException w:name="Table Elegant" w:semiHidden="1" w:unhideWhenUsed="1"/>
     <w:lsdException w:name="Table Professional" w:semiHidden="1" w:unhideWhenUsed="1"/>
-    <w:lsdException w:name="Table Subtle 1" w:semiHidden="1" w:unhideWhenUsed="1"/>
     <w:lsdException w:name="Table Subtle 2" w:semiHidden="1" w:unhideWhenUsed="1"/>
     <w:lsdException w:name="Table Web 1" w:semiHidden="1" w:unhideWhenUsed="1"/>
-    <w:lsdException w:name="Table Web 2" w:semiHidden="1" w:unhideWhenUsed="1"/>
-    <w:lsdException w:name="Table Web 3" w:semiHidden="1" w:unhideWhenUsed="1"/>
     <w:lsdException w:name="Balloon Text" w:semiHidden="1" w:unhideWhenUsed="1"/>
     <w:lsdException w:name="Table Grid" w:uiPriority="39"/>
     <w:lsdException w:name="Table Theme" w:semiHidden="1" w:unhideWhenUsed="1"/>
@@ -726,6 +889,11 @@
     <w:lsdException w:name="List Table 5 Dark Accent 6" w:uiPriority="50"/>
     <w:lsdException w:name="List Table 6 Colorful Accent 6" w:uiPriority="51"/>
     <w:lsdException w:name="List Table 7 Colorful Accent 6" w:uiPriority="52"/>
+    <w:lsdException w:name="Mention" w:semiHidden="1" w:unhideWhenUsed="1"/>
+    <w:lsdException w:name="Smart Hyperlink" w:semiHidden="1" w:unhideWhenUsed="1"/>
+    <w:lsdException w:name="Hashtag" w:semiHidden="1" w:unhideWhenUsed="1"/>
+    <w:lsdException w:name="Unresolved Mention" w:semiHidden="1" w:unhideWhenUsed="1"/>
+    <w:lsdException w:name="Smart Link" w:semiHidden="1" w:unhideWhenUsed="1"/>
   </w:latentStyles>
   <w:style w:type="paragraph" w:default="1" w:styleId="a">
     <w:name w:val="Normal"/>

</xml_diff>